<commit_message>
changes from before maternity leave...
</commit_message>
<xml_diff>
--- a/MRIscripts/Preprocessing WORMOT data.docx
+++ b/MRIscripts/Preprocessing WORMOT data.docx
@@ -84,8 +84,6 @@
       <w:r>
         <w:t>3T</w:t>
       </w:r>
-      <w:bookmarkStart w:id="0" w:name="_GoBack"/>
-      <w:bookmarkEnd w:id="0"/>
     </w:p>
     <w:p>
       <w:pPr>
@@ -140,7 +138,7 @@
         </w:numPr>
       </w:pPr>
       <w:r>
-        <w:t>TR: 2.09</w:t>
+        <w:t>TR: 2.08</w:t>
       </w:r>
     </w:p>
     <w:p>
@@ -152,7 +150,7 @@
         </w:numPr>
       </w:pPr>
       <w:r>
-        <w:t>Slices: 32</w:t>
+        <w:t>Slices: 34</w:t>
       </w:r>
     </w:p>
     <w:p>
@@ -179,7 +177,7 @@
           <w:u w:val="single"/>
         </w:rPr>
       </w:pPr>
-      <w:commentRangeStart w:id="1"/>
+      <w:commentRangeStart w:id="0"/>
       <w:r>
         <w:rPr>
           <w:b/>
@@ -187,12 +185,12 @@
         </w:rPr>
         <w:t>Steps</w:t>
       </w:r>
-      <w:commentRangeEnd w:id="1"/>
+      <w:commentRangeEnd w:id="0"/>
       <w:r>
         <w:rPr>
           <w:rStyle w:val="CommentReference"/>
         </w:rPr>
-        <w:commentReference w:id="1"/>
+        <w:commentReference w:id="0"/>
       </w:r>
     </w:p>
     <w:p>
@@ -421,16 +419,7 @@
           <w:sz w:val="20"/>
           <w:szCs w:val="20"/>
         </w:rPr>
-        <w:t>first echo volumes are realigned to the first volume of first echo</w:t>
-      </w:r>
-      <w:r>
-        <w:rPr>
-          <w:rFonts w:ascii="Courier New" w:hAnsi="Courier New" w:cs="Courier New"/>
-          <w:color w:val="228B22"/>
-          <w:sz w:val="20"/>
-          <w:szCs w:val="20"/>
-        </w:rPr>
-        <w:t xml:space="preserve">, </w:t>
+        <w:t xml:space="preserve">first echo volumes are realigned to the first volume of first echo, </w:t>
       </w:r>
       <w:proofErr w:type="spellStart"/>
       <w:r>
@@ -1725,10 +1714,7 @@
             </w:r>
             <w:proofErr w:type="spellEnd"/>
             <w:r>
-              <w:t xml:space="preserve"> Mutual Information</w:t>
-            </w:r>
-            <w:r>
-              <w:t xml:space="preserve"> </w:t>
+              <w:t xml:space="preserve"> Mutual Information </w:t>
             </w:r>
           </w:p>
         </w:tc>
@@ -4134,7 +4120,7 @@
 
 <file path=word/comments.xml><?xml version="1.0" encoding="utf-8"?>
 <w:comments xmlns:wpc="http://schemas.microsoft.com/office/word/2010/wordprocessingCanvas" xmlns:cx="http://schemas.microsoft.com/office/drawing/2014/chartex" xmlns:mc="http://schemas.openxmlformats.org/markup-compatibility/2006" xmlns:o="urn:schemas-microsoft-com:office:office" xmlns:r="http://schemas.openxmlformats.org/officeDocument/2006/relationships" xmlns:m="http://schemas.openxmlformats.org/officeDocument/2006/math" xmlns:v="urn:schemas-microsoft-com:vml" xmlns:wp14="http://schemas.microsoft.com/office/word/2010/wordprocessingDrawing" xmlns:wp="http://schemas.openxmlformats.org/drawingml/2006/wordprocessingDrawing" xmlns:w10="urn:schemas-microsoft-com:office:word" xmlns:w="http://schemas.openxmlformats.org/wordprocessingml/2006/main" xmlns:w14="http://schemas.microsoft.com/office/word/2010/wordml" xmlns:w15="http://schemas.microsoft.com/office/word/2012/wordml" xmlns:w16se="http://schemas.microsoft.com/office/word/2015/wordml/symex" xmlns:wpg="http://schemas.microsoft.com/office/word/2010/wordprocessingGroup" xmlns:wpi="http://schemas.microsoft.com/office/word/2010/wordprocessingInk" xmlns:wne="http://schemas.microsoft.com/office/word/2006/wordml" xmlns:wps="http://schemas.microsoft.com/office/word/2010/wordprocessingShape" mc:Ignorable="w14 w15 w16se wp14">
-  <w:comment w:id="1" w:author="Monja Froboese" w:date="2017-08-31T17:12:00Z" w:initials="MF">
+  <w:comment w:id="0" w:author="Monja Froboese" w:date="2017-08-31T17:12:00Z" w:initials="MF">
     <w:p>
       <w:pPr>
         <w:pStyle w:val="CommentText"/>
@@ -4718,6 +4704,8 @@
         </w:rPr>
         <w:t>Tissue maps</w:t>
       </w:r>
+      <w:bookmarkStart w:id="1" w:name="_GoBack"/>
+      <w:bookmarkEnd w:id="1"/>
     </w:p>
     <w:p>
       <w:pPr>
@@ -4938,13 +4926,7 @@
         <w:pStyle w:val="CommentText"/>
       </w:pPr>
       <w:r>
-        <w:t xml:space="preserve">Here </w:t>
-      </w:r>
-      <w:r>
-        <w:t>anatomical</w:t>
-      </w:r>
-      <w:r>
-        <w:t xml:space="preserve"> </w:t>
+        <w:t xml:space="preserve">Here anatomical </w:t>
       </w:r>
       <w:r>
         <w:sym w:font="Wingdings" w:char="F0E0"/>

</xml_diff>